<commit_message>
added color coding to the graphing!! very cool
</commit_message>
<xml_diff>
--- a/15PuzzleExercises.docx
+++ b/15PuzzleExercises.docx
@@ -7,19 +7,6 @@
         <w:t>David Mead</w:t>
       </w:r>
     </w:p>
-    <w:p>
-      <w:r>
-        <w:t>October 2018</w:t>
-      </w:r>
-      <w:bookmarkStart w:id="0" w:name="_GoBack"/>
-      <w:bookmarkEnd w:id="0"/>
-    </w:p>
-    <w:p>
-      <w:r>
-        <w:t>Period 2</w:t>
-      </w:r>
-    </w:p>
-    <w:p/>
     <w:p>
       <w:r>
         <w:rPr>
@@ -28,13 +15,13 @@
         <mc:AlternateContent>
           <mc:Choice Requires="wps">
             <w:drawing>
-              <wp:anchor distT="0" distB="0" distL="114300" distR="114300" simplePos="0" relativeHeight="251659264" behindDoc="0" locked="0" layoutInCell="1" allowOverlap="1" wp14:anchorId="3BE113BD" wp14:editId="092B1623">
+              <wp:anchor distT="0" distB="0" distL="114300" distR="114300" simplePos="0" relativeHeight="251659264" behindDoc="0" locked="0" layoutInCell="1" allowOverlap="1" wp14:anchorId="3BE113BD" wp14:editId="414BBA60">
                 <wp:simplePos x="0" y="0"/>
                 <wp:positionH relativeFrom="column">
-                  <wp:posOffset>3369945</wp:posOffset>
+                  <wp:posOffset>3365500</wp:posOffset>
                 </wp:positionH>
                 <wp:positionV relativeFrom="paragraph">
-                  <wp:posOffset>0</wp:posOffset>
+                  <wp:posOffset>53975</wp:posOffset>
                 </wp:positionV>
                 <wp:extent cx="3200400" cy="4345940"/>
                 <wp:effectExtent l="0" t="0" r="0" b="0"/>
@@ -1029,7 +1016,7 @@
                 <v:stroke joinstyle="miter"/>
                 <v:path gradientshapeok="t" o:connecttype="rect"/>
               </v:shapetype>
-              <v:shape id="Text Box 1" o:spid="_x0000_s1026" type="#_x0000_t202" style="position:absolute;margin-left:265.35pt;margin-top:0;width:252pt;height:342.2pt;z-index:251659264;visibility:visible;mso-wrap-style:square;mso-width-percent:0;mso-height-percent:0;mso-wrap-distance-left:9pt;mso-wrap-distance-top:0;mso-wrap-distance-right:9pt;mso-wrap-distance-bottom:0;mso-position-horizontal:absolute;mso-position-horizontal-relative:text;mso-position-vertical:absolute;mso-position-vertical-relative:text;mso-width-percent:0;mso-height-percent:0;mso-width-relative:margin;mso-height-relative:margin;v-text-anchor:top" o:gfxdata="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" filled="f" stroked="f">
+              <v:shape id="Text Box 1" o:spid="_x0000_s1026" type="#_x0000_t202" style="position:absolute;margin-left:265pt;margin-top:4.25pt;width:252pt;height:342.2pt;z-index:251659264;visibility:visible;mso-wrap-style:square;mso-width-percent:0;mso-height-percent:0;mso-wrap-distance-left:9pt;mso-wrap-distance-top:0;mso-wrap-distance-right:9pt;mso-wrap-distance-bottom:0;mso-position-horizontal:absolute;mso-position-horizontal-relative:text;mso-position-vertical:absolute;mso-position-vertical-relative:text;mso-width-percent:0;mso-height-percent:0;mso-width-relative:margin;mso-height-relative:margin;v-text-anchor:top" o:gfxdata="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" filled="f" stroked="f">
                 <v:textbox>
                   <w:txbxContent>
                     <w:p>
@@ -1960,6 +1947,20 @@
           </mc:Fallback>
         </mc:AlternateContent>
       </w:r>
+      <w:r>
+        <w:t>October 2018</w:t>
+      </w:r>
+    </w:p>
+    <w:p>
+      <w:r>
+        <w:t>Period 2</w:t>
+      </w:r>
+    </w:p>
+    <w:p>
+      <w:bookmarkStart w:id="0" w:name="_GoBack"/>
+      <w:bookmarkEnd w:id="0"/>
+    </w:p>
+    <w:p>
       <w:r>
         <w:t>Exploration 1: Tie Breaker</w:t>
       </w:r>
@@ -2786,11 +2787,7 @@
           </mc:Choice>
           <mc:Fallback>
             <w:pict>
-              <v:shapetype w14:anchorId="40A6D43E" id="_x0000_t202" coordsize="21600,21600" o:spt="202" path="m0,0l0,21600,21600,21600,21600,0xe">
-                <v:stroke joinstyle="miter"/>
-                <v:path gradientshapeok="t" o:connecttype="rect"/>
-              </v:shapetype>
-              <v:shape id="Text Box 8" o:spid="_x0000_s1027" type="#_x0000_t202" style="position:absolute;margin-left:319pt;margin-top:14.5pt;width:189.05pt;height:162.2pt;z-index:251664384;visibility:visible;mso-wrap-style:square;mso-width-percent:0;mso-height-percent:0;mso-wrap-distance-left:9pt;mso-wrap-distance-top:0;mso-wrap-distance-right:9pt;mso-wrap-distance-bottom:0;mso-position-horizontal:absolute;mso-position-horizontal-relative:text;mso-position-vertical:absolute;mso-position-vertical-relative:text;mso-width-percent:0;mso-height-percent:0;mso-width-relative:margin;mso-height-relative:margin;v-text-anchor:top" o:gfxdata="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" filled="f" stroked="f">
+              <v:shape w14:anchorId="40A6D43E" id="Text Box 8" o:spid="_x0000_s1027" type="#_x0000_t202" style="position:absolute;margin-left:319pt;margin-top:14.5pt;width:189.05pt;height:162.2pt;z-index:251664384;visibility:visible;mso-wrap-style:square;mso-width-percent:0;mso-height-percent:0;mso-wrap-distance-left:9pt;mso-wrap-distance-top:0;mso-wrap-distance-right:9pt;mso-wrap-distance-bottom:0;mso-position-horizontal:absolute;mso-position-horizontal-relative:text;mso-position-vertical:absolute;mso-position-vertical-relative:text;mso-width-percent:0;mso-height-percent:0;mso-width-relative:margin;mso-height-relative:margin;v-text-anchor:top" o:gfxdata="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" filled="f" stroked="f">
                 <v:textbox>
                   <w:txbxContent>
                     <w:p>
@@ -10529,11 +10526,11 @@
           <c:showBubbleSize val="0"/>
         </c:dLbls>
         <c:smooth val="0"/>
-        <c:axId val="-1359378304"/>
-        <c:axId val="-1360333776"/>
+        <c:axId val="-1392933696"/>
+        <c:axId val="-1330761808"/>
       </c:lineChart>
       <c:catAx>
-        <c:axId val="-1359378304"/>
+        <c:axId val="-1392933696"/>
         <c:scaling>
           <c:orientation val="minMax"/>
         </c:scaling>
@@ -10631,7 +10628,7 @@
             <a:endParaRPr lang="en-US"/>
           </a:p>
         </c:txPr>
-        <c:crossAx val="-1360333776"/>
+        <c:crossAx val="-1330761808"/>
         <c:crosses val="autoZero"/>
         <c:auto val="1"/>
         <c:lblAlgn val="ctr"/>
@@ -10639,7 +10636,7 @@
         <c:noMultiLvlLbl val="0"/>
       </c:catAx>
       <c:valAx>
-        <c:axId val="-1360333776"/>
+        <c:axId val="-1330761808"/>
         <c:scaling>
           <c:orientation val="minMax"/>
         </c:scaling>
@@ -10749,7 +10746,7 @@
             <a:endParaRPr lang="en-US"/>
           </a:p>
         </c:txPr>
-        <c:crossAx val="-1359378304"/>
+        <c:crossAx val="-1392933696"/>
         <c:crosses val="autoZero"/>
         <c:crossBetween val="between"/>
       </c:valAx>

</xml_diff>